<commit_message>
fixing version copy error
</commit_message>
<xml_diff>
--- a/Project One - Overview.docx
+++ b/Project One - Overview.docx
@@ -19,31 +19,44 @@
         <w:t>Project One – Avocado Consumption Data Visualization</w:t>
       </w:r>
     </w:p>
-    <w:p/>
-    <w:p>
-      <w:r>
-        <w:t xml:space="preserve">Members: </w:t>
-      </w:r>
-      <w:r>
-        <w:t xml:space="preserve">Ben Bastedo, </w:t>
-      </w:r>
-      <w:r>
-        <w:t>Lourdes Rodriguez Milano</w:t>
-      </w:r>
-      <w:r>
-        <w:t>, Bart Harris</w:t>
-      </w:r>
-    </w:p>
-    <w:p/>
-    <w:p>
-      <w:r>
-        <w:t>Description: Analyze avocado purchase data from 2015-2018 and look for pricing and purchasing trends throughout.</w:t>
-      </w:r>
-      <w:r>
-        <w:t xml:space="preserve"> Find governmental impact throughout weather, socioeconomic status, and purchasing trends. </w:t>
-      </w:r>
+    <w:p>
       <w:bookmarkStart w:id="0" w:name="_GoBack"/>
       <w:bookmarkEnd w:id="0"/>
+    </w:p>
+    <w:p>
+      <w:r>
+        <w:rPr>
+          <w:b/>
+        </w:rPr>
+        <w:t>Members</w:t>
+      </w:r>
+      <w:r>
+        <w:t xml:space="preserve">: </w:t>
+      </w:r>
+      <w:r>
+        <w:t xml:space="preserve">Ben Bastedo, </w:t>
+      </w:r>
+      <w:r>
+        <w:t>Lourdes Rodriguez Milano</w:t>
+      </w:r>
+      <w:r>
+        <w:t>, Bart Harris</w:t>
+      </w:r>
+    </w:p>
+    <w:p/>
+    <w:p>
+      <w:r>
+        <w:rPr>
+          <w:b/>
+        </w:rPr>
+        <w:t>Description</w:t>
+      </w:r>
+      <w:r>
+        <w:t>: Analyze avocado purchase data from 2015-2018 and look for pricing and purchasing trends throughout.</w:t>
+      </w:r>
+      <w:r>
+        <w:t xml:space="preserve"> Find governmental impact throughout weather, socioeconomic status, and purchasing trends. </w:t>
+      </w:r>
       <w:r>
         <w:t xml:space="preserve"> </w:t>
       </w:r>
@@ -51,7 +64,13 @@
     <w:p/>
     <w:p>
       <w:r>
-        <w:t xml:space="preserve">Questions to be answered: </w:t>
+        <w:rPr>
+          <w:b/>
+        </w:rPr>
+        <w:t>Questions to be answered</w:t>
+      </w:r>
+      <w:r>
+        <w:t xml:space="preserve">: </w:t>
       </w:r>
     </w:p>
     <w:p>
@@ -189,12 +208,23 @@
     <w:p/>
     <w:p>
       <w:r>
-        <w:t xml:space="preserve">Datasets to be used: </w:t>
+        <w:rPr>
+          <w:b/>
+        </w:rPr>
+        <w:t>Datasets to be used</w:t>
+      </w:r>
+      <w:r>
+        <w:t xml:space="preserve">: </w:t>
       </w:r>
     </w:p>
     <w:p/>
     <w:p>
       <w:pPr>
+        <w:pStyle w:val="ListParagraph"/>
+        <w:numPr>
+          <w:ilvl w:val="0"/>
+          <w:numId w:val="3"/>
+        </w:numPr>
         <w:rPr>
           <w:rFonts w:ascii="Times New Roman" w:eastAsia="Times New Roman" w:hAnsi="Times New Roman" w:cs="Times New Roman"/>
         </w:rPr>
@@ -219,6 +249,11 @@
     </w:p>
     <w:p>
       <w:pPr>
+        <w:pStyle w:val="ListParagraph"/>
+        <w:numPr>
+          <w:ilvl w:val="0"/>
+          <w:numId w:val="3"/>
+        </w:numPr>
         <w:rPr>
           <w:rFonts w:ascii="Times New Roman" w:eastAsia="Times New Roman" w:hAnsi="Times New Roman" w:cs="Times New Roman"/>
         </w:rPr>
@@ -239,6 +274,11 @@
     </w:p>
     <w:p>
       <w:pPr>
+        <w:pStyle w:val="ListParagraph"/>
+        <w:numPr>
+          <w:ilvl w:val="0"/>
+          <w:numId w:val="3"/>
+        </w:numPr>
         <w:rPr>
           <w:rFonts w:ascii="Times New Roman" w:eastAsia="Times New Roman" w:hAnsi="Times New Roman" w:cs="Times New Roman"/>
         </w:rPr>
@@ -259,6 +299,11 @@
     </w:p>
     <w:p>
       <w:pPr>
+        <w:pStyle w:val="ListParagraph"/>
+        <w:numPr>
+          <w:ilvl w:val="0"/>
+          <w:numId w:val="3"/>
+        </w:numPr>
         <w:rPr>
           <w:rFonts w:ascii="Times New Roman" w:eastAsia="Times New Roman" w:hAnsi="Times New Roman" w:cs="Times New Roman"/>
         </w:rPr>
@@ -293,8 +338,15 @@
       <w:r>
         <w:rPr>
           <w:rFonts w:ascii="Times New Roman" w:eastAsia="Times New Roman" w:hAnsi="Times New Roman" w:cs="Times New Roman"/>
-        </w:rPr>
-        <w:t>Task Breakdown:</w:t>
+          <w:b/>
+        </w:rPr>
+        <w:t>Task Breakdown</w:t>
+      </w:r>
+      <w:r>
+        <w:rPr>
+          <w:rFonts w:ascii="Times New Roman" w:eastAsia="Times New Roman" w:hAnsi="Times New Roman" w:cs="Times New Roman"/>
+        </w:rPr>
+        <w:t>:</w:t>
       </w:r>
     </w:p>
     <w:p>
@@ -612,11 +664,100 @@
       </w:pPr>
     </w:lvl>
   </w:abstractNum>
+  <w:abstractNum w:abstractNumId="2" w15:restartNumberingAfterBreak="0">
+    <w:nsid w:val="7ECB754D"/>
+    <w:multiLevelType w:val="hybridMultilevel"/>
+    <w:tmpl w:val="C48E1F82"/>
+    <w:lvl w:ilvl="0" w:tplc="0409000F">
+      <w:start w:val="1"/>
+      <w:numFmt w:val="decimal"/>
+      <w:lvlText w:val="%1."/>
+      <w:lvlJc w:val="left"/>
+      <w:pPr>
+        <w:ind w:left="720" w:hanging="360"/>
+      </w:pPr>
+    </w:lvl>
+    <w:lvl w:ilvl="1" w:tplc="04090019" w:tentative="1">
+      <w:start w:val="1"/>
+      <w:numFmt w:val="lowerLetter"/>
+      <w:lvlText w:val="%2."/>
+      <w:lvlJc w:val="left"/>
+      <w:pPr>
+        <w:ind w:left="1440" w:hanging="360"/>
+      </w:pPr>
+    </w:lvl>
+    <w:lvl w:ilvl="2" w:tplc="0409001B" w:tentative="1">
+      <w:start w:val="1"/>
+      <w:numFmt w:val="lowerRoman"/>
+      <w:lvlText w:val="%3."/>
+      <w:lvlJc w:val="right"/>
+      <w:pPr>
+        <w:ind w:left="2160" w:hanging="180"/>
+      </w:pPr>
+    </w:lvl>
+    <w:lvl w:ilvl="3" w:tplc="0409000F" w:tentative="1">
+      <w:start w:val="1"/>
+      <w:numFmt w:val="decimal"/>
+      <w:lvlText w:val="%4."/>
+      <w:lvlJc w:val="left"/>
+      <w:pPr>
+        <w:ind w:left="2880" w:hanging="360"/>
+      </w:pPr>
+    </w:lvl>
+    <w:lvl w:ilvl="4" w:tplc="04090019" w:tentative="1">
+      <w:start w:val="1"/>
+      <w:numFmt w:val="lowerLetter"/>
+      <w:lvlText w:val="%5."/>
+      <w:lvlJc w:val="left"/>
+      <w:pPr>
+        <w:ind w:left="3600" w:hanging="360"/>
+      </w:pPr>
+    </w:lvl>
+    <w:lvl w:ilvl="5" w:tplc="0409001B" w:tentative="1">
+      <w:start w:val="1"/>
+      <w:numFmt w:val="lowerRoman"/>
+      <w:lvlText w:val="%6."/>
+      <w:lvlJc w:val="right"/>
+      <w:pPr>
+        <w:ind w:left="4320" w:hanging="180"/>
+      </w:pPr>
+    </w:lvl>
+    <w:lvl w:ilvl="6" w:tplc="0409000F" w:tentative="1">
+      <w:start w:val="1"/>
+      <w:numFmt w:val="decimal"/>
+      <w:lvlText w:val="%7."/>
+      <w:lvlJc w:val="left"/>
+      <w:pPr>
+        <w:ind w:left="5040" w:hanging="360"/>
+      </w:pPr>
+    </w:lvl>
+    <w:lvl w:ilvl="7" w:tplc="04090019" w:tentative="1">
+      <w:start w:val="1"/>
+      <w:numFmt w:val="lowerLetter"/>
+      <w:lvlText w:val="%8."/>
+      <w:lvlJc w:val="left"/>
+      <w:pPr>
+        <w:ind w:left="5760" w:hanging="360"/>
+      </w:pPr>
+    </w:lvl>
+    <w:lvl w:ilvl="8" w:tplc="0409001B" w:tentative="1">
+      <w:start w:val="1"/>
+      <w:numFmt w:val="lowerRoman"/>
+      <w:lvlText w:val="%9."/>
+      <w:lvlJc w:val="right"/>
+      <w:pPr>
+        <w:ind w:left="6480" w:hanging="180"/>
+      </w:pPr>
+    </w:lvl>
+  </w:abstractNum>
   <w:num w:numId="1">
     <w:abstractNumId w:val="1"/>
   </w:num>
   <w:num w:numId="2">
     <w:abstractNumId w:val="0"/>
+  </w:num>
+  <w:num w:numId="3">
+    <w:abstractNumId w:val="2"/>
   </w:num>
 </w:numbering>
 </file>

</xml_diff>